<commit_message>
added music for levels and added copyrights
</commit_message>
<xml_diff>
--- a/PCopyRights/MusicCopyRights.docx
+++ b/PCopyRights/MusicCopyRights.docx
@@ -4,30 +4,108 @@
   <w:body>
     <w:p>
       <w:r>
-        <w:t>Music downloaded from Chosic.com</w:t>
+        <w:t>Music Used for Main Menu</w:t>
+      </w:r>
+    </w:p>
+    <w:p>
+      <w:r>
+        <w:t>Dragon Slayer by Makai-Symphony | https://soundcloud.com/makai-symphony</w:t>
+      </w:r>
+    </w:p>
+    <w:p>
+      <w:r>
+        <w:t>Music promoted by https://www.chosic.com/free-music/all/</w:t>
+      </w:r>
+    </w:p>
+    <w:p>
+      <w:r>
+        <w:t>Attribution-</w:t>
+      </w:r>
+      <w:proofErr w:type="spellStart"/>
+      <w:r>
+        <w:t>ShareAlike</w:t>
+      </w:r>
+      <w:proofErr w:type="spellEnd"/>
+      <w:r>
+        <w:t xml:space="preserve"> 3.0 </w:t>
+      </w:r>
+      <w:proofErr w:type="spellStart"/>
+      <w:r>
+        <w:t>Unported</w:t>
+      </w:r>
+      <w:proofErr w:type="spellEnd"/>
+    </w:p>
+    <w:p>
+      <w:r>
+        <w:t>https://creativecommons.org/licenses/by-sa/3.0/</w:t>
+      </w:r>
+    </w:p>
+    <w:p/>
+    <w:p>
+      <w:r>
+        <w:t>Music used for Level-One</w:t>
+      </w:r>
+    </w:p>
+    <w:p>
+      <w:r>
+        <w:t xml:space="preserve">Chase by Alexander </w:t>
+      </w:r>
+      <w:proofErr w:type="spellStart"/>
+      <w:r>
+        <w:t>Nakarada</w:t>
+      </w:r>
+      <w:proofErr w:type="spellEnd"/>
+      <w:r>
+        <w:t xml:space="preserve"> | https://www.serpentsoundstudios.com</w:t>
+      </w:r>
+    </w:p>
+    <w:p>
+      <w:r>
+        <w:t>Music promoted by https://www.chosic.com/free-music/all/</w:t>
+      </w:r>
+    </w:p>
+    <w:p>
+      <w:r>
+        <w:t>Attribution 4.0 International (CC BY 4.0)</w:t>
       </w:r>
     </w:p>
     <w:p>
       <w:pPr>
         <w:rPr>
-          <w:rFonts w:ascii="Times New Roman" w:eastAsia="Times New Roman" w:hAnsi="Times New Roman" w:cs="Times New Roman"/>
+          <w:rStyle w:val="Hyperlink"/>
         </w:rPr>
       </w:pPr>
-      <w:r>
+      <w:hyperlink r:id="rId4" w:history="1">
+        <w:r>
+          <w:rPr>
+            <w:rStyle w:val="Hyperlink"/>
+          </w:rPr>
+          <w:t>https://creative</w:t>
+        </w:r>
+        <w:r>
+          <w:rPr>
+            <w:rStyle w:val="Hyperlink"/>
+          </w:rPr>
+          <w:t>c</w:t>
+        </w:r>
+        <w:r>
+          <w:rPr>
+            <w:rStyle w:val="Hyperlink"/>
+          </w:rPr>
+          <w:t>ommons.org/licenses/by/4.0/</w:t>
+        </w:r>
+      </w:hyperlink>
+    </w:p>
+    <w:p>
+      <w:pPr>
         <w:rPr>
-          <w:rFonts w:ascii="Helvetica" w:eastAsia="Times New Roman" w:hAnsi="Helvetica" w:cs="Times New Roman"/>
-          <w:color w:val="3A3A3A"/>
-          <w:sz w:val="21"/>
-          <w:szCs w:val="21"/>
-          <w:shd w:val="clear" w:color="auto" w:fill="FEFEFE"/>
+          <w:rStyle w:val="Hyperlink"/>
         </w:rPr>
-        <w:t>You are free to use this music track (even for commercial purposes), but you must include the following in your project description (copy &amp; paste):</w:t>
-      </w:r>
-    </w:p>
-    <w:p/>
-    <w:p>
-      <w:r>
-        <w:t xml:space="preserve">Chase by Alexander </w:t>
+      </w:pPr>
+    </w:p>
+    <w:p>
+      <w:r>
+        <w:t xml:space="preserve">Main Theme (Overture) | The Grand Score by Alexander </w:t>
       </w:r>
       <w:proofErr w:type="spellStart"/>
       <w:r>
@@ -49,7 +127,7 @@
       </w:r>
     </w:p>
     <w:p>
-      <w:hyperlink r:id="rId4" w:history="1">
+      <w:hyperlink r:id="rId5" w:history="1">
         <w:r>
           <w:rPr>
             <w:rStyle w:val="Hyperlink"/>
@@ -61,64 +139,100 @@
     <w:p/>
     <w:p>
       <w:r>
-        <w:t xml:space="preserve">Music: </w:t>
-      </w:r>
-      <w:hyperlink r:id="rId5" w:history="1">
+        <w:t>Dragon Castle by Makai Symphony | https://soundcloud.com/makai-symphony</w:t>
+      </w:r>
+    </w:p>
+    <w:p>
+      <w:r>
+        <w:t>Music promoted by https://www.chosic.com/free-music/all/</w:t>
+      </w:r>
+    </w:p>
+    <w:p>
+      <w:r>
+        <w:t>Creative Commons CC BY-SA 3.0</w:t>
+      </w:r>
+    </w:p>
+    <w:p>
+      <w:hyperlink r:id="rId6" w:history="1">
         <w:r>
           <w:rPr>
             <w:rStyle w:val="Hyperlink"/>
           </w:rPr>
-          <w:t>https://www.chosic.com/free-music/all/</w:t>
+          <w:t>https://creativecommons.org/licenses/by-sa/3.0/</w:t>
         </w:r>
       </w:hyperlink>
     </w:p>
     <w:p/>
     <w:p>
-      <w:r>
-        <w:t xml:space="preserve">Dragon Slayer by </w:t>
-      </w:r>
       <w:proofErr w:type="spellStart"/>
       <w:r>
-        <w:rPr>
-          <w:rFonts w:ascii="MS Gothic" w:eastAsia="MS Gothic" w:hAnsi="MS Gothic" w:cs="MS Gothic" w:hint="eastAsia"/>
-        </w:rPr>
-        <w:t>魔界</w:t>
-      </w:r>
-      <w:r>
-        <w:t>Symphony</w:t>
+        <w:t>Batalha</w:t>
       </w:r>
       <w:proofErr w:type="spellEnd"/>
       <w:r>
-        <w:t xml:space="preserve"> | https://soundcloud.com/makai-symphony</w:t>
-      </w:r>
-    </w:p>
-    <w:p>
-      <w:r>
-        <w:t>Music promoted by https://www.chosic.com/free-music/all/</w:t>
-      </w:r>
-    </w:p>
-    <w:p>
-      <w:r>
-        <w:t>Creative Commons Attribution-</w:t>
+        <w:t xml:space="preserve"> by </w:t>
       </w:r>
       <w:proofErr w:type="spellStart"/>
       <w:r>
-        <w:t>ShareAlike</w:t>
+        <w:t>Joâo</w:t>
       </w:r>
       <w:proofErr w:type="spellEnd"/>
       <w:r>
-        <w:t xml:space="preserve"> 3.0 </w:t>
+        <w:t xml:space="preserve"> Vitor </w:t>
       </w:r>
       <w:proofErr w:type="spellStart"/>
       <w:r>
-        <w:t>Unported</w:t>
+        <w:t>Lisboa</w:t>
       </w:r>
       <w:proofErr w:type="spellEnd"/>
     </w:p>
     <w:p>
       <w:r>
-        <w:t>https://creativecommons.org/licenses/by-sa/3.0/</w:t>
-      </w:r>
+        <w:t>Batalha#1.ogg</w:t>
+      </w:r>
+    </w:p>
+    <w:p>
+      <w:hyperlink r:id="rId7" w:history="1">
+        <w:r>
+          <w:rPr>
+            <w:rStyle w:val="Hyperlink"/>
+          </w:rPr>
+          <w:t>https://OpenGameArt.org</w:t>
+        </w:r>
+      </w:hyperlink>
+    </w:p>
+    <w:p/>
+    <w:p/>
+    <w:p/>
+    <w:p/>
+    <w:p/>
+    <w:p/>
+    <w:p/>
+    <w:p/>
+    <w:p>
+      <w:r>
+        <w:t xml:space="preserve">Music: </w:t>
+      </w:r>
+      <w:hyperlink r:id="rId8" w:history="1">
+        <w:r>
+          <w:rPr>
+            <w:rStyle w:val="Hyperlink"/>
+          </w:rPr>
+          <w:t>https://www.chos</w:t>
+        </w:r>
+        <w:r>
+          <w:rPr>
+            <w:rStyle w:val="Hyperlink"/>
+          </w:rPr>
+          <w:t>i</w:t>
+        </w:r>
+        <w:r>
+          <w:rPr>
+            <w:rStyle w:val="Hyperlink"/>
+          </w:rPr>
+          <w:t>c.com/free-music/all/</w:t>
+        </w:r>
+      </w:hyperlink>
     </w:p>
     <w:p/>
     <w:p/>
@@ -577,6 +691,18 @@
       <w:shd w:val="clear" w:color="auto" w:fill="E1DFDD"/>
     </w:rPr>
   </w:style>
+  <w:style w:type="character" w:styleId="FollowedHyperlink">
+    <w:name w:val="FollowedHyperlink"/>
+    <w:basedOn w:val="DefaultParagraphFont"/>
+    <w:uiPriority w:val="99"/>
+    <w:semiHidden/>
+    <w:unhideWhenUsed/>
+    <w:rsid w:val="009D5D7C"/>
+    <w:rPr>
+      <w:color w:val="954F72" w:themeColor="followedHyperlink"/>
+      <w:u w:val="single"/>
+    </w:rPr>
+  </w:style>
 </w:styles>
 </file>
 

</xml_diff>